<commit_message>
Finale-Ordner erstellt, kleinere Änderungen
</commit_message>
<xml_diff>
--- a/Datenblatt.docx
+++ b/Datenblatt.docx
@@ -119,6 +119,9 @@
         </w:rPr>
       </w:pPr>
       <w:r>
+        <w:rPr>
+          <w:noProof/>
+        </w:rPr>
         <w:drawing>
           <wp:anchor distT="0" distB="0" distL="114300" distR="114300" simplePos="0" relativeHeight="251668480" behindDoc="0" locked="0" layoutInCell="1" allowOverlap="1" wp14:anchorId="776DF6BB">
             <wp:simplePos x="0" y="0"/>
@@ -289,9 +292,7 @@
         <w:tblW w:w="6681" w:type="dxa"/>
         <w:tblInd w:w="0" w:type="dxa"/>
         <w:tblCellMar>
-          <w:top w:w="0" w:type="dxa"/>
           <w:left w:w="689" w:type="dxa"/>
-          <w:bottom w:w="0" w:type="dxa"/>
           <w:right w:w="115" w:type="dxa"/>
         </w:tblCellMar>
         <w:tblLook w:val="04A0" w:firstRow="1" w:lastRow="0" w:firstColumn="1" w:lastColumn="0" w:noHBand="0" w:noVBand="1"/>
@@ -317,7 +318,6 @@
           </w:tcPr>
           <w:p>
             <w:pPr>
-              <w:spacing w:after="0"/>
               <w:rPr>
                 <w:b/>
               </w:rPr>
@@ -436,7 +436,6 @@
           </w:tcPr>
           <w:p>
             <w:pPr>
-              <w:spacing w:after="0"/>
               <w:ind w:left="30"/>
             </w:pPr>
             <w:r>
@@ -465,9 +464,6 @@
             </w:tcBorders>
           </w:tcPr>
           <w:p>
-            <w:pPr>
-              <w:spacing w:after="0"/>
-            </w:pPr>
             <w:r>
               <w:t xml:space="preserve">Die Antriebsrolle ist als </w:t>
             </w:r>
@@ -487,14 +483,9 @@
               <w:t xml:space="preserve"> Variante, bei der die Verbindung zwischen Welle und Trommel über einen Spannpressverband realisiert wird.</w:t>
             </w:r>
           </w:p>
-          <w:p>
-            <w:pPr>
-              <w:spacing w:after="0"/>
-            </w:pPr>
-          </w:p>
-          <w:p>
-            <w:pPr>
-              <w:spacing w:after="0"/>
+          <w:p/>
+          <w:p>
+            <w:pPr>
               <w:ind w:left="30"/>
             </w:pPr>
             <w:r>
@@ -507,11 +498,7 @@
               <w:t>die Übersetzung auf die Antriebswelle erfolgt über ein ausgelegten Dreifach-Kettentrieb.</w:t>
             </w:r>
           </w:p>
-          <w:p>
-            <w:pPr>
-              <w:spacing w:after="0"/>
-            </w:pPr>
-          </w:p>
+          <w:p/>
         </w:tc>
       </w:tr>
       <w:tr>
@@ -532,7 +519,6 @@
           </w:tcPr>
           <w:p>
             <w:pPr>
-              <w:spacing w:after="0"/>
               <w:ind w:left="30"/>
             </w:pPr>
             <w:r>
@@ -643,7 +629,6 @@
           </w:tcPr>
           <w:p>
             <w:pPr>
-              <w:spacing w:after="0"/>
               <w:ind w:left="30"/>
             </w:pPr>
             <w:r>
@@ -673,7 +658,6 @@
           </w:tcPr>
           <w:p>
             <w:pPr>
-              <w:spacing w:after="0"/>
               <w:ind w:left="30"/>
             </w:pPr>
             <w:r>
@@ -698,7 +682,6 @@
           </w:tcPr>
           <w:p>
             <w:pPr>
-              <w:spacing w:after="0"/>
               <w:rPr>
                 <w:color w:val="1C1C1B"/>
                 <w:sz w:val="16"/>
@@ -740,16 +723,8 @@
           </w:tcPr>
           <w:p>
             <w:pPr>
-              <w:spacing w:after="0"/>
               <w:ind w:left="63"/>
             </w:pPr>
-            <w:r>
-              <w:rPr>
-                <w:color w:val="1C1C1B"/>
-                <w:sz w:val="16"/>
-              </w:rPr>
-              <w:t xml:space="preserve">Längen-Breitenverhältnis min. 2:1   </w:t>
-            </w:r>
           </w:p>
         </w:tc>
       </w:tr>
@@ -770,7 +745,6 @@
           </w:tcPr>
           <w:p>
             <w:pPr>
-              <w:spacing w:after="0"/>
               <w:ind w:left="30"/>
             </w:pPr>
             <w:r>
@@ -794,9 +768,6 @@
             </w:tcBorders>
           </w:tcPr>
           <w:p>
-            <w:pPr>
-              <w:spacing w:after="0"/>
-            </w:pPr>
             <w:r>
               <w:rPr>
                 <w:color w:val="1C1C1B"/>
@@ -817,7 +788,10 @@
             </w:tcBorders>
             <w:shd w:val="clear" w:color="auto" w:fill="F1F1F1"/>
           </w:tcPr>
-          <w:p/>
+          <w:p>
+            <w:bookmarkStart w:id="0" w:name="_GoBack"/>
+            <w:bookmarkEnd w:id="0"/>
+          </w:p>
         </w:tc>
       </w:tr>
       <w:tr>
@@ -838,7 +812,6 @@
           </w:tcPr>
           <w:p>
             <w:pPr>
-              <w:spacing w:after="0"/>
               <w:ind w:left="30"/>
             </w:pPr>
             <w:r>
@@ -862,9 +835,6 @@
             </w:tcBorders>
           </w:tcPr>
           <w:p>
-            <w:pPr>
-              <w:spacing w:after="0"/>
-            </w:pPr>
             <w:r>
               <w:rPr>
                 <w:color w:val="1C1C1B"/>
@@ -887,7 +857,6 @@
           </w:tcPr>
           <w:p>
             <w:pPr>
-              <w:spacing w:after="0"/>
               <w:ind w:left="63"/>
             </w:pPr>
           </w:p>
@@ -921,9 +890,6 @@
             </w:tcBorders>
           </w:tcPr>
           <w:p>
-            <w:pPr>
-              <w:spacing w:after="0"/>
-            </w:pPr>
             <w:r>
               <w:rPr>
                 <w:color w:val="1C1C1B"/>
@@ -946,7 +912,6 @@
           </w:tcPr>
           <w:p>
             <w:pPr>
-              <w:spacing w:after="0"/>
               <w:ind w:left="63"/>
             </w:pPr>
           </w:p>
@@ -980,9 +945,6 @@
             </w:tcBorders>
           </w:tcPr>
           <w:p>
-            <w:pPr>
-              <w:spacing w:after="0"/>
-            </w:pPr>
             <w:r>
               <w:rPr>
                 <w:color w:val="1C1C1B"/>
@@ -1005,7 +967,6 @@
           </w:tcPr>
           <w:p>
             <w:pPr>
-              <w:spacing w:after="0"/>
               <w:ind w:left="63"/>
             </w:pPr>
           </w:p>
@@ -1028,7 +989,6 @@
           </w:tcPr>
           <w:p>
             <w:pPr>
-              <w:spacing w:after="0"/>
               <w:ind w:left="30"/>
               <w:rPr>
                 <w:color w:val="1C1C1B"/>
@@ -1057,7 +1017,6 @@
           </w:tcPr>
           <w:p>
             <w:pPr>
-              <w:spacing w:after="0"/>
               <w:rPr>
                 <w:color w:val="1C1C1B"/>
                 <w:sz w:val="16"/>
@@ -1085,7 +1044,6 @@
           </w:tcPr>
           <w:p>
             <w:pPr>
-              <w:spacing w:after="0"/>
               <w:ind w:left="63"/>
             </w:pPr>
             <w:r>
@@ -1116,7 +1074,6 @@
           </w:tcPr>
           <w:p>
             <w:pPr>
-              <w:spacing w:after="0"/>
               <w:ind w:left="30"/>
               <w:rPr>
                 <w:color w:val="1C1C1B"/>
@@ -1145,7 +1102,6 @@
           </w:tcPr>
           <w:p>
             <w:pPr>
-              <w:spacing w:after="0"/>
               <w:rPr>
                 <w:color w:val="1C1C1B"/>
                 <w:sz w:val="16"/>
@@ -1206,7 +1162,6 @@
           </w:tcPr>
           <w:p>
             <w:pPr>
-              <w:spacing w:after="0"/>
               <w:ind w:left="30"/>
             </w:pPr>
             <w:r>
@@ -1230,9 +1185,6 @@
             </w:tcBorders>
           </w:tcPr>
           <w:p>
-            <w:pPr>
-              <w:spacing w:after="0"/>
-            </w:pPr>
             <w:r>
               <w:rPr>
                 <w:color w:val="1C1C1B"/>
@@ -1255,7 +1207,6 @@
           </w:tcPr>
           <w:p>
             <w:pPr>
-              <w:spacing w:after="0"/>
               <w:ind w:left="63"/>
             </w:pPr>
           </w:p>
@@ -1278,7 +1229,6 @@
           </w:tcPr>
           <w:p>
             <w:pPr>
-              <w:spacing w:after="0"/>
               <w:ind w:left="30"/>
               <w:rPr>
                 <w:b/>
@@ -1308,7 +1258,6 @@
           </w:tcPr>
           <w:p>
             <w:pPr>
-              <w:spacing w:after="0"/>
               <w:rPr>
                 <w:color w:val="1C1C1B"/>
                 <w:sz w:val="16"/>
@@ -1336,7 +1285,6 @@
           </w:tcPr>
           <w:p>
             <w:pPr>
-              <w:spacing w:after="0"/>
               <w:ind w:left="63"/>
             </w:pPr>
             <w:r>
@@ -1387,7 +1335,6 @@
           </w:tcPr>
           <w:p>
             <w:pPr>
-              <w:spacing w:after="0"/>
               <w:ind w:left="30"/>
               <w:rPr>
                 <w:b/>
@@ -1417,7 +1364,6 @@
           </w:tcPr>
           <w:p>
             <w:pPr>
-              <w:spacing w:after="0"/>
               <w:rPr>
                 <w:color w:val="1C1C1B"/>
                 <w:sz w:val="16"/>
@@ -1466,7 +1412,6 @@
           </w:tcPr>
           <w:p>
             <w:pPr>
-              <w:spacing w:after="0"/>
               <w:ind w:left="63"/>
             </w:pPr>
           </w:p>
@@ -1489,7 +1434,6 @@
           </w:tcPr>
           <w:p>
             <w:pPr>
-              <w:spacing w:after="0"/>
               <w:ind w:left="30"/>
               <w:rPr>
                 <w:b/>
@@ -1519,7 +1463,6 @@
           </w:tcPr>
           <w:p>
             <w:pPr>
-              <w:spacing w:after="0"/>
               <w:rPr>
                 <w:color w:val="1C1C1B"/>
                 <w:sz w:val="16"/>
@@ -1547,7 +1490,6 @@
           </w:tcPr>
           <w:p>
             <w:pPr>
-              <w:spacing w:after="0"/>
               <w:ind w:left="63"/>
             </w:pPr>
           </w:p>
@@ -1669,7 +1611,6 @@
         <w:tblCellMar>
           <w:top w:w="119" w:type="dxa"/>
           <w:left w:w="115" w:type="dxa"/>
-          <w:bottom w:w="0" w:type="dxa"/>
           <w:right w:w="115" w:type="dxa"/>
         </w:tblCellMar>
         <w:tblLook w:val="04A0" w:firstRow="1" w:lastRow="0" w:firstColumn="1" w:lastColumn="0" w:noHBand="0" w:noVBand="1"/>
@@ -1694,7 +1635,6 @@
           </w:tcPr>
           <w:p>
             <w:pPr>
-              <w:spacing w:after="0"/>
               <w:ind w:left="222"/>
               <w:jc w:val="center"/>
             </w:pPr>
@@ -1749,8 +1689,6 @@
         </w:rPr>
         <w:t>-group.com</w:t>
       </w:r>
-      <w:bookmarkStart w:id="0" w:name="_GoBack"/>
-      <w:bookmarkEnd w:id="0"/>
     </w:p>
     <w:sectPr>
       <w:pgSz w:w="9241" w:h="13039"/>

</xml_diff>

<commit_message>
Anfang Bolzen und Korrektur Datenblatt
80 1/min
</commit_message>
<xml_diff>
--- a/Datenblatt.docx
+++ b/Datenblatt.docx
@@ -788,10 +788,7 @@
             </w:tcBorders>
             <w:shd w:val="clear" w:color="auto" w:fill="F1F1F1"/>
           </w:tcPr>
-          <w:p>
-            <w:bookmarkStart w:id="0" w:name="_GoBack"/>
-            <w:bookmarkEnd w:id="0"/>
-          </w:p>
+          <w:p/>
         </w:tc>
       </w:tr>
       <w:tr>
@@ -895,7 +892,23 @@
                 <w:color w:val="1C1C1B"/>
                 <w:sz w:val="16"/>
               </w:rPr>
-              <w:t>Drehzahl n=801/min</w:t>
+              <w:t>Drehzahl n=80</w:t>
+            </w:r>
+            <w:r>
+              <w:rPr>
+                <w:color w:val="1C1C1B"/>
+                <w:sz w:val="16"/>
+              </w:rPr>
+              <w:t xml:space="preserve"> </w:t>
+            </w:r>
+            <w:bookmarkStart w:id="0" w:name="_GoBack"/>
+            <w:bookmarkEnd w:id="0"/>
+            <w:r>
+              <w:rPr>
+                <w:color w:val="1C1C1B"/>
+                <w:sz w:val="16"/>
+              </w:rPr>
+              <w:t>1/min</w:t>
             </w:r>
           </w:p>
         </w:tc>

</xml_diff>

<commit_message>
Letzte Ergänzungen zum CD-Ordner
</commit_message>
<xml_diff>
--- a/Datenblatt.docx
+++ b/Datenblatt.docx
@@ -1,6 +1,6 @@
 
 <file path=word/document.xml><?xml version="1.0" encoding="utf-8"?>
-<w:document xmlns:wpc="http://schemas.microsoft.com/office/word/2010/wordprocessingCanvas" xmlns:cx="http://schemas.microsoft.com/office/drawing/2014/chartex" xmlns:cx1="http://schemas.microsoft.com/office/drawing/2015/9/8/chartex" xmlns:cx2="http://schemas.microsoft.com/office/drawing/2015/10/21/chartex" xmlns:cx3="http://schemas.microsoft.com/office/drawing/2016/5/9/chartex" xmlns:cx4="http://schemas.microsoft.com/office/drawing/2016/5/10/chartex" xmlns:cx5="http://schemas.microsoft.com/office/drawing/2016/5/11/chartex" xmlns:cx6="http://schemas.microsoft.com/office/drawing/2016/5/12/chartex" xmlns:cx7="http://schemas.microsoft.com/office/drawing/2016/5/13/chartex" xmlns:cx8="http://schemas.microsoft.com/office/drawing/2016/5/14/chartex" xmlns:mc="http://schemas.openxmlformats.org/markup-compatibility/2006" xmlns:aink="http://schemas.microsoft.com/office/drawing/2016/ink" xmlns:am3d="http://schemas.microsoft.com/office/drawing/2017/model3d" xmlns:o="urn:schemas-microsoft-com:office:office" xmlns:r="http://schemas.openxmlformats.org/officeDocument/2006/relationships" xmlns:m="http://schemas.openxmlformats.org/officeDocument/2006/math" xmlns:v="urn:schemas-microsoft-com:vml" xmlns:wp14="http://schemas.microsoft.com/office/word/2010/wordprocessingDrawing" xmlns:wp="http://schemas.openxmlformats.org/drawingml/2006/wordprocessingDrawing" xmlns:w10="urn:schemas-microsoft-com:office:word" xmlns:w="http://schemas.openxmlformats.org/wordprocessingml/2006/main" xmlns:w14="http://schemas.microsoft.com/office/word/2010/wordml" xmlns:w15="http://schemas.microsoft.com/office/word/2012/wordml" xmlns:w16cid="http://schemas.microsoft.com/office/word/2016/wordml/cid" xmlns:w16se="http://schemas.microsoft.com/office/word/2015/wordml/symex" xmlns:wpg="http://schemas.microsoft.com/office/word/2010/wordprocessingGroup" xmlns:wpi="http://schemas.microsoft.com/office/word/2010/wordprocessingInk" xmlns:wne="http://schemas.microsoft.com/office/word/2006/wordml" xmlns:wps="http://schemas.microsoft.com/office/word/2010/wordprocessingShape" mc:Ignorable="w14 w15 w16se w16cid wp14">
+<w:document xmlns:wpc="http://schemas.microsoft.com/office/word/2010/wordprocessingCanvas" xmlns:cx="http://schemas.microsoft.com/office/drawing/2014/chartex" xmlns:mc="http://schemas.openxmlformats.org/markup-compatibility/2006" xmlns:o="urn:schemas-microsoft-com:office:office" xmlns:r="http://schemas.openxmlformats.org/officeDocument/2006/relationships" xmlns:m="http://schemas.openxmlformats.org/officeDocument/2006/math" xmlns:v="urn:schemas-microsoft-com:vml" xmlns:wp14="http://schemas.microsoft.com/office/word/2010/wordprocessingDrawing" xmlns:wp="http://schemas.openxmlformats.org/drawingml/2006/wordprocessingDrawing" xmlns:w10="urn:schemas-microsoft-com:office:word" xmlns:w="http://schemas.openxmlformats.org/wordprocessingml/2006/main" xmlns:w14="http://schemas.microsoft.com/office/word/2010/wordml" xmlns:w15="http://schemas.microsoft.com/office/word/2012/wordml" xmlns:w16se="http://schemas.microsoft.com/office/word/2015/wordml/symex" xmlns:wpg="http://schemas.microsoft.com/office/word/2010/wordprocessingGroup" xmlns:wpi="http://schemas.microsoft.com/office/word/2010/wordprocessingInk" xmlns:wne="http://schemas.microsoft.com/office/word/2006/wordml" xmlns:wps="http://schemas.microsoft.com/office/word/2010/wordprocessingShape" mc:Ignorable="w14 w15 w16se wp14">
   <w:body>
     <w:p>
       <w:pPr>
@@ -495,7 +495,13 @@
               <w:t xml:space="preserve">Getriebemotor und </w:t>
             </w:r>
             <w:r>
-              <w:t>die Übersetzung auf die Antriebswelle erfolgt über ein ausgelegten Dreifach-Kettentrieb.</w:t>
+              <w:t>die Übersetzung auf die Antriebswelle erfolgt über ein</w:t>
+            </w:r>
+            <w:r>
+              <w:t>en</w:t>
+            </w:r>
+            <w:r>
+              <w:t xml:space="preserve"> Dreifach-Kettentrieb.</w:t>
             </w:r>
           </w:p>
           <w:p/>
@@ -901,8 +907,6 @@
               </w:rPr>
               <w:t xml:space="preserve"> </w:t>
             </w:r>
-            <w:bookmarkStart w:id="0" w:name="_GoBack"/>
-            <w:bookmarkEnd w:id="0"/>
             <w:r>
               <w:rPr>
                 <w:color w:val="1C1C1B"/>
@@ -1014,6 +1018,7 @@
                 <w:color w:val="1C1C1B"/>
                 <w:sz w:val="16"/>
               </w:rPr>
+              <w:lastRenderedPageBreak/>
               <w:t>Stromverbrauch</w:t>
             </w:r>
           </w:p>
@@ -1203,7 +1208,14 @@
                 <w:color w:val="1C1C1B"/>
                 <w:sz w:val="16"/>
               </w:rPr>
-              <w:t>&lt;30000h</w:t>
+              <w:t xml:space="preserve">Mind. </w:t>
+            </w:r>
+            <w:r>
+              <w:rPr>
+                <w:color w:val="1C1C1B"/>
+                <w:sz w:val="16"/>
+              </w:rPr>
+              <w:t>30000h</w:t>
             </w:r>
           </w:p>
         </w:tc>
@@ -1305,28 +1317,7 @@
                 <w:color w:val="1C1C1B"/>
                 <w:sz w:val="16"/>
               </w:rPr>
-              <w:t xml:space="preserve">Variabel </w:t>
-            </w:r>
-            <w:r>
-              <w:rPr>
-                <w:color w:val="1C1C1B"/>
-                <w:sz w:val="16"/>
-              </w:rPr>
-              <w:t xml:space="preserve">Innen und </w:t>
-            </w:r>
-            <w:r>
-              <w:rPr>
-                <w:color w:val="1C1C1B"/>
-                <w:sz w:val="16"/>
-              </w:rPr>
-              <w:t>A</w:t>
-            </w:r>
-            <w:r>
-              <w:rPr>
-                <w:color w:val="1C1C1B"/>
-                <w:sz w:val="16"/>
-              </w:rPr>
-              <w:t>ußen</w:t>
+              <w:t>Standardmäßig außen, auf Wunsch auch innen</w:t>
             </w:r>
           </w:p>
         </w:tc>
@@ -1409,6 +1400,44 @@
                 <w:sz w:val="16"/>
               </w:rPr>
               <w:t xml:space="preserve"> 37,736kg</w:t>
+            </w:r>
+            <w:r>
+              <w:rPr>
+                <w:color w:val="1C1C1B"/>
+                <w:sz w:val="16"/>
+              </w:rPr>
+              <w:t xml:space="preserve"> für Spannp</w:t>
+            </w:r>
+            <w:r>
+              <w:rPr>
+                <w:color w:val="1C1C1B"/>
+                <w:sz w:val="16"/>
+              </w:rPr>
+              <w:t xml:space="preserve">ressverband, </w:t>
+            </w:r>
+          </w:p>
+          <w:p>
+            <w:pPr>
+              <w:rPr>
+                <w:color w:val="1C1C1B"/>
+                <w:sz w:val="16"/>
+              </w:rPr>
+            </w:pPr>
+            <w:bookmarkStart w:id="0" w:name="_GoBack"/>
+            <w:bookmarkEnd w:id="0"/>
+            <w:r>
+              <w:rPr>
+                <w:color w:val="1C1C1B"/>
+                <w:sz w:val="16"/>
+              </w:rPr>
+              <w:t>M = 34,738kg für Sc</w:t>
+            </w:r>
+            <w:r>
+              <w:rPr>
+                <w:color w:val="1C1C1B"/>
+                <w:sz w:val="16"/>
+              </w:rPr>
+              <w:t>hweißkonstruktion</w:t>
             </w:r>
           </w:p>
         </w:tc>
@@ -1713,7 +1742,7 @@
 </file>
 
 <file path=word/styles.xml><?xml version="1.0" encoding="utf-8"?>
-<w:styles xmlns:mc="http://schemas.openxmlformats.org/markup-compatibility/2006" xmlns:r="http://schemas.openxmlformats.org/officeDocument/2006/relationships" xmlns:w="http://schemas.openxmlformats.org/wordprocessingml/2006/main" xmlns:w14="http://schemas.microsoft.com/office/word/2010/wordml" xmlns:w15="http://schemas.microsoft.com/office/word/2012/wordml" xmlns:w16cid="http://schemas.microsoft.com/office/word/2016/wordml/cid" xmlns:w16se="http://schemas.microsoft.com/office/word/2015/wordml/symex" mc:Ignorable="w14 w15 w16se w16cid">
+<w:styles xmlns:mc="http://schemas.openxmlformats.org/markup-compatibility/2006" xmlns:r="http://schemas.openxmlformats.org/officeDocument/2006/relationships" xmlns:w="http://schemas.openxmlformats.org/wordprocessingml/2006/main" xmlns:w14="http://schemas.microsoft.com/office/word/2010/wordml" xmlns:w15="http://schemas.microsoft.com/office/word/2012/wordml" xmlns:w16se="http://schemas.microsoft.com/office/word/2015/wordml/symex" mc:Ignorable="w14 w15 w16se">
   <w:docDefaults>
     <w:rPrDefault>
       <w:rPr>
@@ -1729,7 +1758,7 @@
       </w:pPr>
     </w:pPrDefault>
   </w:docDefaults>
-  <w:latentStyles w:defLockedState="0" w:defUIPriority="99" w:defSemiHidden="0" w:defUnhideWhenUsed="0" w:defQFormat="0" w:count="375">
+  <w:latentStyles w:defLockedState="0" w:defUIPriority="99" w:defSemiHidden="0" w:defUnhideWhenUsed="0" w:defQFormat="0" w:count="371">
     <w:lsdException w:name="Normal" w:uiPriority="0" w:qFormat="1"/>
     <w:lsdException w:name="heading 1" w:uiPriority="9" w:qFormat="1"/>
     <w:lsdException w:name="heading 2" w:semiHidden="1" w:uiPriority="9" w:unhideWhenUsed="1" w:qFormat="1"/>
@@ -2101,10 +2130,6 @@
     <w:lsdException w:name="List Table 5 Dark Accent 6" w:uiPriority="50"/>
     <w:lsdException w:name="List Table 6 Colorful Accent 6" w:uiPriority="51"/>
     <w:lsdException w:name="List Table 7 Colorful Accent 6" w:uiPriority="52"/>
-    <w:lsdException w:name="Mention" w:semiHidden="1" w:unhideWhenUsed="1"/>
-    <w:lsdException w:name="Smart Hyperlink" w:semiHidden="1" w:unhideWhenUsed="1"/>
-    <w:lsdException w:name="Hashtag" w:semiHidden="1" w:unhideWhenUsed="1"/>
-    <w:lsdException w:name="Unresolved Mention" w:semiHidden="1" w:unhideWhenUsed="1"/>
   </w:latentStyles>
   <w:style w:type="paragraph" w:default="1" w:styleId="Standard">
     <w:name w:val="Normal"/>

</xml_diff>